<commit_message>
Make small modifications on LaboReine
</commit_message>
<xml_diff>
--- a/data/grid.docx
+++ b/data/grid.docx
@@ -1,12 +1,10 @@
 
 <file path=word/document.xml><?xml version="1.0" encoding="utf-8"?>
-<w:document xmlns:wpc="http://schemas.microsoft.com/office/word/2010/wordprocessingCanvas" xmlns:cx="http://schemas.microsoft.com/office/drawing/2014/chartex" xmlns:cx1="http://schemas.microsoft.com/office/drawing/2015/9/8/chartex" xmlns:mc="http://schemas.openxmlformats.org/markup-compatibility/2006" xmlns:o="urn:schemas-microsoft-com:office:office" xmlns:r="http://schemas.openxmlformats.org/officeDocument/2006/relationships" xmlns:m="http://schemas.openxmlformats.org/officeDocument/2006/math" xmlns:v="urn:schemas-microsoft-com:vml" xmlns:wp14="http://schemas.microsoft.com/office/word/2010/wordprocessingDrawing" xmlns:wp="http://schemas.openxmlformats.org/drawingml/2006/wordprocessingDrawing" xmlns:w10="urn:schemas-microsoft-com:office:word" xmlns:w="http://schemas.openxmlformats.org/wordprocessingml/2006/main" xmlns:w14="http://schemas.microsoft.com/office/word/2010/wordml" xmlns:w15="http://schemas.microsoft.com/office/word/2012/wordml" xmlns:w16se="http://schemas.microsoft.com/office/word/2015/wordml/symex" xmlns:wpg="http://schemas.microsoft.com/office/word/2010/wordprocessingGroup" xmlns:wpi="http://schemas.microsoft.com/office/word/2010/wordprocessingInk" xmlns:wne="http://schemas.microsoft.com/office/word/2006/wordml" xmlns:wps="http://schemas.microsoft.com/office/word/2010/wordprocessingShape" mc:Ignorable="w14 w15 w16se wp14">
+<w:document xmlns:wpc="http://schemas.microsoft.com/office/word/2010/wordprocessingCanvas" xmlns:cx="http://schemas.microsoft.com/office/drawing/2014/chartex" xmlns:cx1="http://schemas.microsoft.com/office/drawing/2015/9/8/chartex" xmlns:cx2="http://schemas.microsoft.com/office/drawing/2015/10/21/chartex" xmlns:cx3="http://schemas.microsoft.com/office/drawing/2016/5/9/chartex" xmlns:cx4="http://schemas.microsoft.com/office/drawing/2016/5/10/chartex" xmlns:cx5="http://schemas.microsoft.com/office/drawing/2016/5/11/chartex" xmlns:cx6="http://schemas.microsoft.com/office/drawing/2016/5/12/chartex" xmlns:cx7="http://schemas.microsoft.com/office/drawing/2016/5/13/chartex" xmlns:cx8="http://schemas.microsoft.com/office/drawing/2016/5/14/chartex" xmlns:mc="http://schemas.openxmlformats.org/markup-compatibility/2006" xmlns:aink="http://schemas.microsoft.com/office/drawing/2016/ink" xmlns:am3d="http://schemas.microsoft.com/office/drawing/2017/model3d" xmlns:o="urn:schemas-microsoft-com:office:office" xmlns:r="http://schemas.openxmlformats.org/officeDocument/2006/relationships" xmlns:m="http://schemas.openxmlformats.org/officeDocument/2006/math" xmlns:v="urn:schemas-microsoft-com:vml" xmlns:wp14="http://schemas.microsoft.com/office/word/2010/wordprocessingDrawing" xmlns:wp="http://schemas.openxmlformats.org/drawingml/2006/wordprocessingDrawing" xmlns:w10="urn:schemas-microsoft-com:office:word" xmlns:w="http://schemas.openxmlformats.org/wordprocessingml/2006/main" xmlns:w14="http://schemas.microsoft.com/office/word/2010/wordml" xmlns:w15="http://schemas.microsoft.com/office/word/2012/wordml" xmlns:w16cex="http://schemas.microsoft.com/office/word/2018/wordml/cex" xmlns:w16cid="http://schemas.microsoft.com/office/word/2016/wordml/cid" xmlns:w16="http://schemas.microsoft.com/office/word/2018/wordml" xmlns:w16se="http://schemas.microsoft.com/office/word/2015/wordml/symex" xmlns:wpg="http://schemas.microsoft.com/office/word/2010/wordprocessingGroup" xmlns:wpi="http://schemas.microsoft.com/office/word/2010/wordprocessingInk" xmlns:wne="http://schemas.microsoft.com/office/word/2006/wordml" xmlns:wps="http://schemas.microsoft.com/office/word/2010/wordprocessingShape" mc:Ignorable="w14 w15 w16se w16cid w16 w16cex wp14">
   <w:body>
-    <w:bookmarkStart w:id="0" w:name="_GoBack"/>
-    <w:bookmarkEnd w:id="0"/>
     <w:p>
       <w:r>
-        <w:object w:dxaOrig="4992" w:dyaOrig="7200">
+        <w:object w:dxaOrig="4995" w:dyaOrig="7200" w14:anchorId="3519475D">
           <v:shapetype id="_x0000_t75" coordsize="21600,21600" o:spt="75" o:preferrelative="t" path="m@4@5l@4@11@9@11@9@5xe" filled="f" stroked="f">
             <v:stroke joinstyle="miter"/>
             <v:formulas>
@@ -26,10 +24,10 @@
             <v:path o:extrusionok="f" gradientshapeok="t" o:connecttype="rect"/>
             <o:lock v:ext="edit" aspectratio="t"/>
           </v:shapetype>
-          <v:shape id="_x0000_i1025" type="#_x0000_t75" style="width:379.2pt;height:510pt" o:ole="">
+          <v:shape id="_x0000_i1028" type="#_x0000_t75" style="width:379.4pt;height:510.25pt" o:ole="">
             <v:imagedata r:id="rId4" o:title=""/>
           </v:shape>
-          <o:OLEObject Type="Embed" ProgID="Visio.Drawing.15" ShapeID="_x0000_i1025" DrawAspect="Content" ObjectID="_1692438587" r:id="rId5"/>
+          <o:OLEObject Type="Embed" ProgID="Visio.Drawing.15" ShapeID="_x0000_i1028" DrawAspect="Content" ObjectID="_1740383584" r:id="rId5"/>
         </w:object>
       </w:r>
     </w:p>
@@ -84,14 +82,12 @@
                 <w:lang w:val="en-GB"/>
               </w:rPr>
             </w:pPr>
-            <w:proofErr w:type="spellStart"/>
             <w:r>
               <w:rPr>
                 <w:lang w:val="en-GB"/>
               </w:rPr>
               <w:t>Ligne</w:t>
             </w:r>
-            <w:proofErr w:type="spellEnd"/>
           </w:p>
         </w:tc>
         <w:tc>
@@ -190,27 +186,27 @@
               <w:rPr>
                 <w:lang w:val="en-GB"/>
               </w:rPr>
-              <w:t>7</w:t>
-            </w:r>
-          </w:p>
-        </w:tc>
-        <w:tc>
-          <w:tcPr>
-            <w:tcW w:w="510" w:type="dxa"/>
-            <w:vAlign w:val="center"/>
-          </w:tcPr>
-          <w:p>
-            <w:pPr>
-              <w:jc w:val="center"/>
-              <w:rPr>
-                <w:lang w:val="en-GB"/>
-              </w:rPr>
-            </w:pPr>
-            <w:r>
-              <w:rPr>
-                <w:lang w:val="en-GB"/>
-              </w:rPr>
-              <w:t>8</w:t>
+              <w:t>9</w:t>
+            </w:r>
+          </w:p>
+        </w:tc>
+        <w:tc>
+          <w:tcPr>
+            <w:tcW w:w="510" w:type="dxa"/>
+            <w:vAlign w:val="center"/>
+          </w:tcPr>
+          <w:p>
+            <w:pPr>
+              <w:jc w:val="center"/>
+              <w:rPr>
+                <w:lang w:val="en-GB"/>
+              </w:rPr>
+            </w:pPr>
+            <w:r>
+              <w:rPr>
+                <w:lang w:val="en-GB"/>
+              </w:rPr>
+              <w:t>4</w:t>
             </w:r>
           </w:p>
         </w:tc>
@@ -240,15 +236,12 @@
           <w:p>
             <w:pPr>
               <w:jc w:val="center"/>
-              <w:rPr>
-                <w:lang w:val="en-GB"/>
-              </w:rPr>
-            </w:pPr>
-            <w:r>
-              <w:rPr>
-                <w:lang w:val="en-GB"/>
-              </w:rPr>
-              <w:t>3</w:t>
+            </w:pPr>
+            <w:r>
+              <w:rPr>
+                <w:highlight w:val="yellow"/>
+              </w:rPr>
+              <w:t>4</w:t>
             </w:r>
           </w:p>
         </w:tc>
@@ -406,9 +399,17 @@
             </w:pPr>
             <w:r>
               <w:rPr>
-                <w:lang w:val="en-GB"/>
-              </w:rPr>
-              <w:t>110</w:t>
+                <w:highlight w:val="yellow"/>
+                <w:lang w:val="en-GB"/>
+              </w:rPr>
+              <w:t>1</w:t>
+            </w:r>
+            <w:r>
+              <w:rPr>
+                <w:highlight w:val="yellow"/>
+                <w:lang w:val="en-GB"/>
+              </w:rPr>
+              <w:t>32</w:t>
             </w:r>
           </w:p>
         </w:tc>
@@ -473,7 +474,7 @@
 </file>
 
 <file path=word/styles.xml><?xml version="1.0" encoding="utf-8"?>
-<w:styles xmlns:mc="http://schemas.openxmlformats.org/markup-compatibility/2006" xmlns:r="http://schemas.openxmlformats.org/officeDocument/2006/relationships" xmlns:w="http://schemas.openxmlformats.org/wordprocessingml/2006/main" xmlns:w14="http://schemas.microsoft.com/office/word/2010/wordml" xmlns:w15="http://schemas.microsoft.com/office/word/2012/wordml" xmlns:w16se="http://schemas.microsoft.com/office/word/2015/wordml/symex" mc:Ignorable="w14 w15 w16se">
+<w:styles xmlns:mc="http://schemas.openxmlformats.org/markup-compatibility/2006" xmlns:r="http://schemas.openxmlformats.org/officeDocument/2006/relationships" xmlns:w="http://schemas.openxmlformats.org/wordprocessingml/2006/main" xmlns:w14="http://schemas.microsoft.com/office/word/2010/wordml" xmlns:w15="http://schemas.microsoft.com/office/word/2012/wordml" xmlns:w16cex="http://schemas.microsoft.com/office/word/2018/wordml/cex" xmlns:w16cid="http://schemas.microsoft.com/office/word/2016/wordml/cid" xmlns:w16="http://schemas.microsoft.com/office/word/2018/wordml" xmlns:w16se="http://schemas.microsoft.com/office/word/2015/wordml/symex" mc:Ignorable="w14 w15 w16se w16cid w16 w16cex">
   <w:docDefaults>
     <w:rPrDefault>
       <w:rPr>
@@ -489,7 +490,7 @@
       </w:pPr>
     </w:pPrDefault>
   </w:docDefaults>
-  <w:latentStyles w:defLockedState="0" w:defUIPriority="99" w:defSemiHidden="0" w:defUnhideWhenUsed="0" w:defQFormat="0" w:count="371">
+  <w:latentStyles w:defLockedState="0" w:defUIPriority="99" w:defSemiHidden="0" w:defUnhideWhenUsed="0" w:defQFormat="0" w:count="376">
     <w:lsdException w:name="Normal" w:uiPriority="0" w:qFormat="1"/>
     <w:lsdException w:name="heading 1" w:uiPriority="9" w:qFormat="1"/>
     <w:lsdException w:name="heading 2" w:semiHidden="1" w:uiPriority="9" w:unhideWhenUsed="1" w:qFormat="1"/>
@@ -595,7 +596,6 @@
     <w:lsdException w:name="HTML Sample" w:semiHidden="1" w:unhideWhenUsed="1"/>
     <w:lsdException w:name="HTML Typewriter" w:semiHidden="1" w:unhideWhenUsed="1"/>
     <w:lsdException w:name="HTML Variable" w:semiHidden="1" w:unhideWhenUsed="1"/>
-    <w:lsdException w:name="Normal Table" w:semiHidden="1" w:unhideWhenUsed="1"/>
     <w:lsdException w:name="annotation subject" w:semiHidden="1" w:unhideWhenUsed="1"/>
     <w:lsdException w:name="No List" w:semiHidden="1" w:unhideWhenUsed="1"/>
     <w:lsdException w:name="Outline List 1" w:semiHidden="1" w:unhideWhenUsed="1"/>
@@ -638,11 +638,8 @@
     <w:lsdException w:name="Table Contemporary" w:semiHidden="1" w:unhideWhenUsed="1"/>
     <w:lsdException w:name="Table Elegant" w:semiHidden="1" w:unhideWhenUsed="1"/>
     <w:lsdException w:name="Table Professional" w:semiHidden="1" w:unhideWhenUsed="1"/>
-    <w:lsdException w:name="Table Subtle 1" w:semiHidden="1" w:unhideWhenUsed="1"/>
     <w:lsdException w:name="Table Subtle 2" w:semiHidden="1" w:unhideWhenUsed="1"/>
     <w:lsdException w:name="Table Web 1" w:semiHidden="1" w:unhideWhenUsed="1"/>
-    <w:lsdException w:name="Table Web 2" w:semiHidden="1" w:unhideWhenUsed="1"/>
-    <w:lsdException w:name="Table Web 3" w:semiHidden="1" w:unhideWhenUsed="1"/>
     <w:lsdException w:name="Balloon Text" w:semiHidden="1" w:unhideWhenUsed="1"/>
     <w:lsdException w:name="Table Grid" w:uiPriority="39"/>
     <w:lsdException w:name="Table Theme" w:semiHidden="1" w:unhideWhenUsed="1"/>
@@ -861,6 +858,11 @@
     <w:lsdException w:name="List Table 5 Dark Accent 6" w:uiPriority="50"/>
     <w:lsdException w:name="List Table 6 Colorful Accent 6" w:uiPriority="51"/>
     <w:lsdException w:name="List Table 7 Colorful Accent 6" w:uiPriority="52"/>
+    <w:lsdException w:name="Mention" w:semiHidden="1" w:unhideWhenUsed="1"/>
+    <w:lsdException w:name="Smart Hyperlink" w:semiHidden="1" w:unhideWhenUsed="1"/>
+    <w:lsdException w:name="Hashtag" w:semiHidden="1" w:unhideWhenUsed="1"/>
+    <w:lsdException w:name="Unresolved Mention" w:semiHidden="1" w:unhideWhenUsed="1"/>
+    <w:lsdException w:name="Smart Link" w:semiHidden="1" w:unhideWhenUsed="1"/>
   </w:latentStyles>
   <w:style w:type="paragraph" w:default="1" w:styleId="Normal">
     <w:name w:val="Normal"/>

</xml_diff>